<commit_message>
fix tblProperties & tblPropertiesInElement realationship
</commit_message>
<xml_diff>
--- a/Documents/PeriodicalTable.docx
+++ b/Documents/PeriodicalTable.docx
@@ -5071,13 +5071,32 @@
     <w:p/>
     <w:p/>
     <w:p/>
-    <w:p/>
+    <w:p>
+      <w:r>
+        <w:rPr>
+          <w:noProof/>
+          <w:lang w:val="en-GB" w:eastAsia="en-GB"/>
+        </w:rPr>
+        <w:pict>
+          <v:rect id="_x0000_s1110" style="position:absolute;left:0;text-align:left;margin-left:-20.4pt;margin-top:24.6pt;width:198.6pt;height:4.8pt;z-index:251746304" fillcolor="#f79646 [3209]" strokecolor="#f79646 [3209]"/>
+        </w:pict>
+      </w:r>
+    </w:p>
     <w:p>
       <w:pPr>
         <w:rPr>
           <w:rtl/>
         </w:rPr>
       </w:pPr>
+      <w:r>
+        <w:rPr>
+          <w:noProof/>
+          <w:lang w:val="en-GB" w:eastAsia="en-GB"/>
+        </w:rPr>
+        <w:pict>
+          <v:rect id="_x0000_s1111" style="position:absolute;left:0;text-align:left;margin-left:-20.4pt;margin-top:3.95pt;width:5.65pt;height:198.45pt;z-index:251747328" fillcolor="#f79646 [3209]" strokecolor="#f79646 [3209]"/>
+        </w:pict>
+      </w:r>
       <w:r>
         <w:rPr>
           <w:noProof/>
@@ -5145,7 +5164,38 @@
     <w:p/>
     <w:p/>
     <w:p/>
-    <w:p/>
+    <w:p>
+      <w:r>
+        <w:rPr>
+          <w:noProof/>
+          <w:lang w:val="en-GB" w:eastAsia="en-GB"/>
+        </w:rPr>
+        <w:pict>
+          <v:shapetype id="_x0000_t55" coordsize="21600,21600" o:spt="55" adj="16200" path="m@0,l,0@1,10800,,21600@0,21600,21600,10800xe">
+            <v:stroke joinstyle="miter"/>
+            <v:formulas>
+              <v:f eqn="val #0"/>
+              <v:f eqn="sum 21600 0 @0"/>
+              <v:f eqn="prod #0 1 2"/>
+            </v:formulas>
+            <v:path o:connecttype="custom" o:connectlocs="@2,0;@1,10800;@2,21600;21600,10800" o:connectangles="270,180,90,0" textboxrect="0,0,10800,21600;0,0,16200,21600;0,0,21600,21600"/>
+            <v:handles>
+              <v:h position="#0,topLeft" xrange="0,21600"/>
+            </v:handles>
+          </v:shapetype>
+          <v:shape id="_x0000_s1113" type="#_x0000_t55" style="position:absolute;left:0;text-align:left;margin-left:168.6pt;margin-top:10.95pt;width:14.4pt;height:22.8pt;z-index:251749376" fillcolor="#f79646 [3209]" strokecolor="#f79646 [3209]"/>
+        </w:pict>
+      </w:r>
+      <w:r>
+        <w:rPr>
+          <w:noProof/>
+          <w:lang w:val="en-GB" w:eastAsia="en-GB"/>
+        </w:rPr>
+        <w:pict>
+          <v:rect id="_x0000_s1112" style="position:absolute;left:0;text-align:left;margin-left:-20.4pt;margin-top:20.4pt;width:198.6pt;height:4.8pt;z-index:251748352" fillcolor="#f79646 [3209]" strokecolor="#f79646 [3209]"/>
+        </w:pict>
+      </w:r>
+    </w:p>
     <w:p/>
     <w:p/>
     <w:p/>
@@ -5729,7 +5779,7 @@
 </file>
 
 <file path=customXml/itemProps1.xml><?xml version="1.0" encoding="utf-8"?>
-<ds:datastoreItem xmlns:ds="http://schemas.openxmlformats.org/officeDocument/2006/customXml" ds:itemID="{C07AE59A-8ED7-42A3-9D3A-38032CB7DB3F}">
+<ds:datastoreItem xmlns:ds="http://schemas.openxmlformats.org/officeDocument/2006/customXml" ds:itemID="{B2CD02C6-D641-40E9-BB49-7B964F9F7868}">
   <ds:schemaRefs>
     <ds:schemaRef ds:uri="http://schemas.openxmlformats.org/officeDocument/2006/bibliography"/>
   </ds:schemaRefs>

</xml_diff>